<commit_message>
Added file for documentation
</commit_message>
<xml_diff>
--- a/AWS Lambda.docx
+++ b/AWS Lambda.docx
@@ -4,182 +4,6 @@
   <w:body>
     <w:p>
       <w:pPr>
-        <w:jc w:val="center"/>
-        <w:rPr>
-          <w:rFonts w:cstheme="minorHAnsi"/>
-          <w:b/>
-          <w:bCs/>
-          <w:lang w:val="en-IN" w:eastAsia="de-DE"/>
-        </w:rPr>
-      </w:pPr>
-      <w:r>
-        <w:rPr>
-          <w:rFonts w:cstheme="minorHAnsi"/>
-          <w:b/>
-          <w:lang w:val="en-IN"/>
-        </w:rPr>
-        <w:t xml:space="preserve">80s80s </w:t>
-      </w:r>
-      <w:r>
-        <w:rPr>
-          <w:rFonts w:cstheme="minorHAnsi"/>
-          <w:b/>
-          <w:bCs/>
-          <w:lang w:val="en-IN" w:eastAsia="de-DE"/>
-        </w:rPr>
-        <w:t>GmbH &amp; Co. KG</w:t>
-      </w:r>
-    </w:p>
-    <w:p>
-      <w:pPr>
-        <w:jc w:val="center"/>
-        <w:rPr>
-          <w:rFonts w:cstheme="minorHAnsi"/>
-          <w:b/>
-          <w:lang w:val="en-IN"/>
-        </w:rPr>
-      </w:pPr>
-    </w:p>
-    <w:p>
-      <w:pPr>
-        <w:jc w:val="center"/>
-        <w:rPr>
-          <w:rFonts w:cstheme="minorHAnsi"/>
-          <w:b/>
-          <w:lang w:val="en-IN"/>
-        </w:rPr>
-      </w:pPr>
-    </w:p>
-    <w:p>
-      <w:pPr>
-        <w:jc w:val="center"/>
-        <w:rPr>
-          <w:rFonts w:cstheme="minorHAnsi"/>
-          <w:b/>
-          <w:lang w:val="en-IN"/>
-        </w:rPr>
-      </w:pPr>
-      <w:r>
-        <w:rPr>
-          <w:rFonts w:cstheme="minorHAnsi"/>
-          <w:b/>
-          <w:lang w:val="en-IN"/>
-        </w:rPr>
-        <w:t>Documentation</w:t>
-      </w:r>
-    </w:p>
-    <w:p>
-      <w:pPr>
-        <w:jc w:val="center"/>
-        <w:rPr>
-          <w:rFonts w:cstheme="minorHAnsi"/>
-          <w:b/>
-          <w:lang w:val="en-IN"/>
-        </w:rPr>
-      </w:pPr>
-      <w:r>
-        <w:rPr>
-          <w:rFonts w:cstheme="minorHAnsi"/>
-          <w:b/>
-          <w:lang w:val="en-IN"/>
-        </w:rPr>
-        <w:t>AWS Lambda Function</w:t>
-      </w:r>
-    </w:p>
-    <w:p>
-      <w:pPr>
-        <w:jc w:val="center"/>
-        <w:rPr>
-          <w:rFonts w:cstheme="minorHAnsi"/>
-          <w:b/>
-          <w:lang w:val="en-IN"/>
-        </w:rPr>
-      </w:pPr>
-    </w:p>
-    <w:p>
-      <w:pPr>
-        <w:jc w:val="center"/>
-        <w:rPr>
-          <w:rFonts w:cstheme="minorHAnsi"/>
-          <w:b/>
-          <w:lang w:val="en-IN"/>
-        </w:rPr>
-      </w:pPr>
-    </w:p>
-    <w:p>
-      <w:pPr>
-        <w:jc w:val="center"/>
-        <w:rPr>
-          <w:rFonts w:cstheme="minorHAnsi"/>
-          <w:b/>
-          <w:lang w:val="en-IN"/>
-        </w:rPr>
-      </w:pPr>
-      <w:r>
-        <w:rPr>
-          <w:rFonts w:cstheme="minorHAnsi"/>
-          <w:b/>
-          <w:lang w:val="en-IN"/>
-        </w:rPr>
-        <w:t>14</w:t>
-      </w:r>
-      <w:r>
-        <w:rPr>
-          <w:rFonts w:cstheme="minorHAnsi"/>
-          <w:b/>
-          <w:lang w:val="en-IN"/>
-        </w:rPr>
-        <w:t>.10.2024</w:t>
-      </w:r>
-    </w:p>
-    <w:p>
-      <w:pPr>
-        <w:rPr>
-          <w:rFonts w:cstheme="minorHAnsi"/>
-          <w:b/>
-          <w:lang w:val="en-IN"/>
-        </w:rPr>
-      </w:pPr>
-    </w:p>
-    <w:p>
-      <w:pPr>
-        <w:jc w:val="center"/>
-        <w:rPr>
-          <w:rFonts w:cstheme="minorHAnsi"/>
-          <w:b/>
-          <w:lang w:val="en-IN"/>
-        </w:rPr>
-      </w:pPr>
-      <w:r>
-        <w:rPr>
-          <w:rFonts w:cstheme="minorHAnsi"/>
-          <w:b/>
-          <w:lang w:val="en-IN"/>
-        </w:rPr>
-        <w:t>Submitted By: Khushi Kala</w:t>
-      </w:r>
-    </w:p>
-    <w:p>
-      <w:pPr>
-        <w:jc w:val="center"/>
-        <w:rPr>
-          <w:rFonts w:cstheme="minorHAnsi"/>
-          <w:b/>
-          <w:lang w:val="en-IN"/>
-        </w:rPr>
-      </w:pPr>
-      <w:r>
-        <w:rPr>
-          <w:rFonts w:cstheme="minorHAnsi"/>
-          <w:b/>
-          <w:lang w:val="en-IN"/>
-        </w:rPr>
-        <w:t>Submitted To: Robert Weber</w:t>
-      </w:r>
-    </w:p>
-    <w:p>
-      <w:pPr>
-        <w:jc w:val="center"/>
         <w:rPr>
           <w:rFonts w:cstheme="minorHAnsi"/>
           <w:b/>
@@ -190,566 +14,344 @@
     </w:p>
     <w:p>
       <w:pPr>
-        <w:jc w:val="center"/>
         <w:rPr>
           <w:rFonts w:cstheme="minorHAnsi"/>
           <w:b/>
-          <w:bCs/>
-          <w:lang w:eastAsia="de-DE"/>
-        </w:rPr>
-      </w:pPr>
-    </w:p>
-    <w:p>
-      <w:pPr>
-        <w:jc w:val="center"/>
+          <w:lang w:val="en-IN"/>
+        </w:rPr>
+      </w:pPr>
+      <w:r>
         <w:rPr>
           <w:rFonts w:cstheme="minorHAnsi"/>
           <w:b/>
-          <w:bCs/>
-          <w:lang w:eastAsia="de-DE"/>
-        </w:rPr>
-      </w:pPr>
-    </w:p>
-    <w:p>
-      <w:pPr>
-        <w:jc w:val="center"/>
+          <w:lang w:val="en-IN"/>
+        </w:rPr>
+        <w:t>INTRODUCTION</w:t>
+      </w:r>
+    </w:p>
+    <w:p>
+      <w:pPr>
         <w:rPr>
           <w:rFonts w:cstheme="minorHAnsi"/>
           <w:b/>
-          <w:bCs/>
-          <w:lang w:eastAsia="de-DE"/>
-        </w:rPr>
-      </w:pPr>
-    </w:p>
-    <w:p>
-      <w:pPr>
-        <w:jc w:val="center"/>
+          <w:lang w:val="en-IN"/>
+        </w:rPr>
+      </w:pPr>
+    </w:p>
+    <w:p>
+      <w:pPr>
         <w:rPr>
           <w:rFonts w:cstheme="minorHAnsi"/>
           <w:b/>
-          <w:bCs/>
-          <w:lang w:eastAsia="de-DE"/>
-        </w:rPr>
-      </w:pPr>
-    </w:p>
-    <w:p>
-      <w:pPr>
-        <w:jc w:val="center"/>
+          <w:lang w:val="en-IN"/>
+        </w:rPr>
+      </w:pPr>
+      <w:r>
+        <w:rPr>
+          <w:rStyle w:val="Strong"/>
+          <w:rFonts w:cstheme="minorHAnsi"/>
+          <w:lang w:val="en-IN"/>
+        </w:rPr>
+        <w:t>Project Goal</w:t>
+      </w:r>
+      <w:r>
+        <w:rPr>
+          <w:rFonts w:cstheme="minorHAnsi"/>
+          <w:lang w:val="en-IN"/>
+        </w:rPr>
+        <w:t xml:space="preserve"> The objective of this project is to automate the process of transferring compressed files (.</w:t>
+      </w:r>
+      <w:proofErr w:type="spellStart"/>
+      <w:r>
+        <w:rPr>
+          <w:rFonts w:cstheme="minorHAnsi"/>
+          <w:lang w:val="en-IN"/>
+        </w:rPr>
+        <w:t>gz</w:t>
+      </w:r>
+      <w:proofErr w:type="spellEnd"/>
+      <w:r>
+        <w:rPr>
+          <w:rFonts w:cstheme="minorHAnsi"/>
+          <w:lang w:val="en-IN"/>
+        </w:rPr>
+        <w:t>) from an FTP server to an Amazon S3 bucket.</w:t>
+      </w:r>
+    </w:p>
+    <w:p>
+      <w:pPr>
         <w:rPr>
           <w:rFonts w:cstheme="minorHAnsi"/>
           <w:b/>
-          <w:bCs/>
-          <w:lang w:eastAsia="de-DE"/>
-        </w:rPr>
-      </w:pPr>
-    </w:p>
-    <w:p>
-      <w:pPr>
-        <w:jc w:val="center"/>
+          <w:lang w:val="en-IN"/>
+        </w:rPr>
+      </w:pPr>
+      <w:r>
         <w:rPr>
           <w:rFonts w:cstheme="minorHAnsi"/>
           <w:b/>
-          <w:bCs/>
-          <w:lang w:eastAsia="de-DE"/>
-        </w:rPr>
-      </w:pPr>
-    </w:p>
-    <w:p>
-      <w:pPr>
-        <w:jc w:val="center"/>
+          <w:lang w:val="en-IN"/>
+        </w:rPr>
+        <w:t xml:space="preserve">AWS </w:t>
+      </w:r>
+      <w:r>
         <w:rPr>
           <w:rFonts w:cstheme="minorHAnsi"/>
           <w:b/>
-          <w:bCs/>
-          <w:lang w:eastAsia="de-DE"/>
-        </w:rPr>
-      </w:pPr>
-    </w:p>
-    <w:p>
-      <w:pPr>
-        <w:jc w:val="center"/>
+          <w:lang w:val="en-IN"/>
+        </w:rPr>
+        <w:t>Lambda Function</w:t>
+      </w:r>
+    </w:p>
+    <w:p>
+      <w:pPr>
+        <w:pStyle w:val="NormalWeb"/>
+        <w:rPr>
+          <w:rFonts w:asciiTheme="minorHAnsi" w:hAnsiTheme="minorHAnsi" w:cstheme="minorHAnsi"/>
+          <w:sz w:val="22"/>
+          <w:szCs w:val="22"/>
+          <w:lang w:val="en-IN"/>
+        </w:rPr>
+      </w:pPr>
+      <w:r>
+        <w:rPr>
+          <w:rFonts w:asciiTheme="minorHAnsi" w:hAnsiTheme="minorHAnsi" w:cstheme="minorHAnsi"/>
+          <w:sz w:val="22"/>
+          <w:szCs w:val="22"/>
+          <w:lang w:val="en-IN"/>
+        </w:rPr>
+        <w:t xml:space="preserve">AWS Lambda is a serverless compute service that enables you to run code without the need to provision or manage any servers. With Lambda, code can be executed in response to various triggers, such as data changes in an Amazon S3 bucket or at scheduled intervals through Amazon </w:t>
+      </w:r>
+      <w:proofErr w:type="spellStart"/>
+      <w:r>
+        <w:rPr>
+          <w:rFonts w:asciiTheme="minorHAnsi" w:hAnsiTheme="minorHAnsi" w:cstheme="minorHAnsi"/>
+          <w:sz w:val="22"/>
+          <w:szCs w:val="22"/>
+          <w:lang w:val="en-IN"/>
+        </w:rPr>
+        <w:t>EventBridge</w:t>
+      </w:r>
+      <w:proofErr w:type="spellEnd"/>
+      <w:r>
+        <w:rPr>
+          <w:rFonts w:asciiTheme="minorHAnsi" w:hAnsiTheme="minorHAnsi" w:cstheme="minorHAnsi"/>
+          <w:sz w:val="22"/>
+          <w:szCs w:val="22"/>
+          <w:lang w:val="en-IN"/>
+        </w:rPr>
+        <w:t xml:space="preserve"> (formerly CloudWatch Events).</w:t>
+      </w:r>
+    </w:p>
+    <w:p>
+      <w:pPr>
+        <w:pStyle w:val="NormalWeb"/>
+        <w:rPr>
+          <w:rFonts w:asciiTheme="minorHAnsi" w:hAnsiTheme="minorHAnsi" w:cstheme="minorHAnsi"/>
+          <w:sz w:val="22"/>
+          <w:szCs w:val="22"/>
+          <w:lang w:val="en-IN"/>
+        </w:rPr>
+      </w:pPr>
+      <w:r>
+        <w:rPr>
+          <w:rFonts w:asciiTheme="minorHAnsi" w:hAnsiTheme="minorHAnsi" w:cstheme="minorHAnsi"/>
+          <w:sz w:val="22"/>
+          <w:szCs w:val="22"/>
+          <w:lang w:val="en-IN"/>
+        </w:rPr>
+        <w:t xml:space="preserve">In our project, the Lambda function is scheduled to run daily at 06:00 AM to transfer new files from the FTP server to the S3 bucket. This schedule is managed via Amazon </w:t>
+      </w:r>
+      <w:proofErr w:type="spellStart"/>
+      <w:r>
+        <w:rPr>
+          <w:rFonts w:asciiTheme="minorHAnsi" w:hAnsiTheme="minorHAnsi" w:cstheme="minorHAnsi"/>
+          <w:sz w:val="22"/>
+          <w:szCs w:val="22"/>
+          <w:lang w:val="en-IN"/>
+        </w:rPr>
+        <w:t>EventBridge</w:t>
+      </w:r>
+      <w:proofErr w:type="spellEnd"/>
+      <w:r>
+        <w:rPr>
+          <w:rFonts w:asciiTheme="minorHAnsi" w:hAnsiTheme="minorHAnsi" w:cstheme="minorHAnsi"/>
+          <w:sz w:val="22"/>
+          <w:szCs w:val="22"/>
+          <w:lang w:val="en-IN"/>
+        </w:rPr>
+        <w:t>. By leveraging Lambda’s serverless architecture, we eliminate the need to handle server maintenance, scaling, or capacity planning, as these are automatically managed by AWS.</w:t>
+      </w:r>
+    </w:p>
+    <w:p>
+      <w:pPr>
+        <w:pStyle w:val="NormalWeb"/>
+        <w:rPr>
+          <w:rFonts w:asciiTheme="minorHAnsi" w:hAnsiTheme="minorHAnsi" w:cstheme="minorHAnsi"/>
+          <w:sz w:val="22"/>
+          <w:szCs w:val="22"/>
+          <w:lang w:val="en-IN"/>
+        </w:rPr>
+      </w:pPr>
+      <w:r>
+        <w:rPr>
+          <w:rFonts w:asciiTheme="minorHAnsi" w:hAnsiTheme="minorHAnsi" w:cstheme="minorHAnsi"/>
+          <w:sz w:val="22"/>
+          <w:szCs w:val="22"/>
+          <w:lang w:val="en-IN"/>
+        </w:rPr>
+        <w:t>The function is written in Python, a language natively supported by AWS Lambda, allowing for straightforward development and integration. Additionally, Lambda operates on a Pay-As-You-Go pricing model, where costs are based on the number of function requests and the compute time used (measured in milliseconds). This pricing approach can be more economical than maintaining a dedicated server continuously.</w:t>
+      </w:r>
+    </w:p>
+    <w:p>
+      <w:pPr>
+        <w:pStyle w:val="NormalWeb"/>
+        <w:rPr>
+          <w:rFonts w:asciiTheme="minorHAnsi" w:hAnsiTheme="minorHAnsi" w:cstheme="minorHAnsi"/>
+          <w:sz w:val="22"/>
+          <w:szCs w:val="22"/>
+          <w:lang w:val="en-IN"/>
+        </w:rPr>
+      </w:pPr>
+      <w:r>
+        <w:rPr>
+          <w:rFonts w:asciiTheme="minorHAnsi" w:hAnsiTheme="minorHAnsi" w:cstheme="minorHAnsi"/>
+          <w:sz w:val="22"/>
+          <w:szCs w:val="22"/>
+          <w:lang w:val="en-IN"/>
+        </w:rPr>
+        <w:t>The primary purpose of this AWS Lambda function is to automate the retrieval and processing of new files from the FTP server and store them directly in the S3 bucket. This includes both the extraction and transfer of data. AWS Lambda’s flexibility and ease of integration make it well-suited for this task, especially since it can also handle real-time data processing when needed.</w:t>
+      </w:r>
+    </w:p>
+    <w:p>
+      <w:pPr>
         <w:rPr>
           <w:rFonts w:cstheme="minorHAnsi"/>
           <w:b/>
-          <w:bCs/>
-          <w:lang w:eastAsia="de-DE"/>
-        </w:rPr>
-      </w:pPr>
-    </w:p>
-    <w:p>
-      <w:pPr>
-        <w:jc w:val="center"/>
+          <w:lang w:val="en-IN"/>
+        </w:rPr>
+      </w:pPr>
+    </w:p>
+    <w:p>
+      <w:pPr>
         <w:rPr>
           <w:rFonts w:cstheme="minorHAnsi"/>
           <w:b/>
-          <w:bCs/>
-          <w:lang w:eastAsia="de-DE"/>
-        </w:rPr>
-      </w:pPr>
-    </w:p>
-    <w:p>
-      <w:pPr>
-        <w:jc w:val="center"/>
+          <w:lang w:val="en-IN"/>
+        </w:rPr>
+      </w:pPr>
+      <w:r>
         <w:rPr>
           <w:rFonts w:cstheme="minorHAnsi"/>
           <w:b/>
-          <w:bCs/>
-          <w:lang w:eastAsia="de-DE"/>
-        </w:rPr>
-      </w:pPr>
-    </w:p>
-    <w:p>
-      <w:pPr>
-        <w:jc w:val="center"/>
+          <w:lang w:val="en-IN"/>
+        </w:rPr>
+        <w:t>AWS S3 Bucket</w:t>
+      </w:r>
+    </w:p>
+    <w:p>
+      <w:pPr>
+        <w:rPr>
+          <w:rFonts w:cstheme="minorHAnsi"/>
+          <w:lang w:val="en-IN"/>
+        </w:rPr>
+      </w:pPr>
+      <w:r>
+        <w:rPr>
+          <w:rFonts w:cstheme="minorHAnsi"/>
+          <w:lang w:val="en-IN"/>
+        </w:rPr>
+        <w:t>Amazon S3 (Simple Storage Service) is a scalable, secure, and highly durable object storage service provided by AWS. An S3 bucket is a container within Amazon S3 where you can store, organize, and manage data objects such as files, images, videos, backups, and other data types. S3 buckets are globally accessible, but they can be configured with region-specific settings to control data locality and latency.</w:t>
+      </w:r>
+    </w:p>
+    <w:p>
+      <w:pPr>
         <w:rPr>
           <w:rFonts w:cstheme="minorHAnsi"/>
           <w:b/>
-          <w:bCs/>
-          <w:lang w:eastAsia="de-DE"/>
-        </w:rPr>
-      </w:pPr>
-    </w:p>
-    <w:p>
-      <w:pPr>
-        <w:jc w:val="center"/>
+          <w:lang w:val="en-IN"/>
+        </w:rPr>
+      </w:pPr>
+      <w:r>
+        <w:rPr>
+          <w:rFonts w:cstheme="minorHAnsi"/>
+          <w:lang w:val="en-IN"/>
+        </w:rPr>
+        <w:t>S3 buckets can store an unlimited amount of data, making them suitable for a wide range of storage needs, from small backups to large data lakes.</w:t>
+      </w:r>
+    </w:p>
+    <w:p>
+      <w:pPr>
         <w:rPr>
           <w:rFonts w:cstheme="minorHAnsi"/>
           <w:b/>
-          <w:bCs/>
-          <w:lang w:eastAsia="de-DE"/>
-        </w:rPr>
-      </w:pPr>
-    </w:p>
-    <w:p>
-      <w:pPr>
-        <w:jc w:val="center"/>
+          <w:lang w:val="en-IN"/>
+        </w:rPr>
+      </w:pPr>
+    </w:p>
+    <w:p>
+      <w:pPr>
         <w:rPr>
           <w:rFonts w:cstheme="minorHAnsi"/>
           <w:b/>
-          <w:bCs/>
-          <w:lang w:eastAsia="de-DE"/>
-        </w:rPr>
-      </w:pPr>
-    </w:p>
-    <w:p>
-      <w:pPr>
-        <w:jc w:val="center"/>
+          <w:lang w:val="en-IN"/>
+        </w:rPr>
+      </w:pPr>
+      <w:r>
         <w:rPr>
           <w:rFonts w:cstheme="minorHAnsi"/>
           <w:b/>
-          <w:bCs/>
-          <w:lang w:eastAsia="de-DE"/>
-        </w:rPr>
-      </w:pPr>
-    </w:p>
-    <w:p>
-      <w:pPr>
-        <w:jc w:val="center"/>
+          <w:lang w:val="en-IN"/>
+        </w:rPr>
+        <w:t>FTP Server</w:t>
+      </w:r>
+    </w:p>
+    <w:p>
+      <w:pPr>
         <w:rPr>
           <w:rFonts w:cstheme="minorHAnsi"/>
           <w:b/>
-          <w:bCs/>
-          <w:lang w:eastAsia="de-DE"/>
-        </w:rPr>
-      </w:pPr>
-    </w:p>
-    <w:p>
-      <w:pPr>
-        <w:jc w:val="center"/>
+          <w:lang w:val="en-IN"/>
+        </w:rPr>
+      </w:pPr>
+      <w:r>
+        <w:rPr>
+          <w:rFonts w:cstheme="minorHAnsi"/>
+          <w:lang w:val="en-IN"/>
+        </w:rPr>
+        <w:t>An FTP (File Transfer Protocol) server is a computer system or software that uses the File Transfer Protocol to store, transfer, and manage files over a network, typically the internet. FTP servers are commonly used for sharing and exchanging files between computers, especially when large files need to be transferred or multiple files need to be organized in a directory structure. FTP servers require users to authenticate with a username and password</w:t>
+      </w:r>
+      <w:r>
+        <w:rPr>
+          <w:rFonts w:cstheme="minorHAnsi"/>
+          <w:lang w:val="en-IN"/>
+        </w:rPr>
+        <w:t>.</w:t>
+      </w:r>
+    </w:p>
+    <w:p>
+      <w:pPr>
         <w:rPr>
           <w:rFonts w:cstheme="minorHAnsi"/>
           <w:b/>
-          <w:bCs/>
-          <w:lang w:eastAsia="de-DE"/>
-        </w:rPr>
-      </w:pPr>
-    </w:p>
-    <w:p>
-      <w:pPr>
-        <w:jc w:val="center"/>
+          <w:lang w:val="en-IN"/>
+        </w:rPr>
+      </w:pPr>
+    </w:p>
+    <w:p>
+      <w:pPr>
         <w:rPr>
           <w:rFonts w:cstheme="minorHAnsi"/>
           <w:b/>
-          <w:bCs/>
-          <w:lang w:eastAsia="de-DE"/>
-        </w:rPr>
-      </w:pPr>
-    </w:p>
-    <w:p>
-      <w:pPr>
-        <w:jc w:val="center"/>
+          <w:lang w:val="en-IN"/>
+        </w:rPr>
+      </w:pPr>
+      <w:r>
         <w:rPr>
           <w:rFonts w:cstheme="minorHAnsi"/>
           <w:b/>
-          <w:bCs/>
-          <w:lang w:eastAsia="de-DE"/>
-        </w:rPr>
-      </w:pPr>
-    </w:p>
-    <w:p>
-      <w:pPr>
-        <w:jc w:val="center"/>
-        <w:rPr>
-          <w:rFonts w:cstheme="minorHAnsi"/>
-          <w:b/>
-          <w:bCs/>
-          <w:lang w:eastAsia="de-DE"/>
-        </w:rPr>
-      </w:pPr>
-    </w:p>
-    <w:p>
-      <w:pPr>
-        <w:jc w:val="center"/>
-        <w:rPr>
-          <w:rFonts w:cstheme="minorHAnsi"/>
-          <w:b/>
-          <w:bCs/>
-          <w:lang w:eastAsia="de-DE"/>
-        </w:rPr>
-      </w:pPr>
-    </w:p>
-    <w:p>
-      <w:pPr>
-        <w:rPr>
-          <w:rFonts w:cstheme="minorHAnsi"/>
-          <w:b/>
-          <w:lang w:val="en-IN"/>
-        </w:rPr>
-      </w:pPr>
-      <w:r>
-        <w:rPr>
-          <w:rFonts w:cstheme="minorHAnsi"/>
-          <w:b/>
-          <w:lang w:val="en-IN"/>
-        </w:rPr>
-        <w:lastRenderedPageBreak/>
-        <w:t>INTRODUCTION</w:t>
-      </w:r>
-    </w:p>
-    <w:p>
-      <w:pPr>
-        <w:rPr>
-          <w:rFonts w:cstheme="minorHAnsi"/>
-          <w:b/>
-          <w:lang w:val="en-IN"/>
-        </w:rPr>
-      </w:pPr>
-    </w:p>
-    <w:p>
-      <w:pPr>
-        <w:rPr>
-          <w:rFonts w:cstheme="minorHAnsi"/>
-          <w:b/>
-          <w:lang w:val="en-IN"/>
-        </w:rPr>
-      </w:pPr>
-      <w:r>
-        <w:rPr>
-          <w:rStyle w:val="Strong"/>
-          <w:rFonts w:cstheme="minorHAnsi"/>
-          <w:lang w:val="en-IN"/>
-        </w:rPr>
-        <w:t>Project Goal</w:t>
-      </w:r>
-      <w:r>
-        <w:rPr>
-          <w:rFonts w:cstheme="minorHAnsi"/>
-          <w:lang w:val="en-IN"/>
-        </w:rPr>
-        <w:t xml:space="preserve"> The objective of this project is to automate the process of transferring compressed files (.</w:t>
-      </w:r>
-      <w:proofErr w:type="spellStart"/>
-      <w:r>
-        <w:rPr>
-          <w:rFonts w:cstheme="minorHAnsi"/>
-          <w:lang w:val="en-IN"/>
-        </w:rPr>
-        <w:t>gz</w:t>
-      </w:r>
-      <w:proofErr w:type="spellEnd"/>
-      <w:r>
-        <w:rPr>
-          <w:rFonts w:cstheme="minorHAnsi"/>
-          <w:lang w:val="en-IN"/>
-        </w:rPr>
-        <w:t>) from an FTP server to an Amazon S3 bucket.</w:t>
-      </w:r>
-    </w:p>
-    <w:p>
-      <w:pPr>
-        <w:rPr>
-          <w:rFonts w:cstheme="minorHAnsi"/>
-          <w:b/>
-          <w:lang w:val="en-IN"/>
-        </w:rPr>
-      </w:pPr>
-      <w:r>
-        <w:rPr>
-          <w:rFonts w:cstheme="minorHAnsi"/>
-          <w:b/>
-          <w:lang w:val="en-IN"/>
-        </w:rPr>
-        <w:t xml:space="preserve">AWS </w:t>
-      </w:r>
-      <w:r>
-        <w:rPr>
-          <w:rFonts w:cstheme="minorHAnsi"/>
-          <w:b/>
-          <w:lang w:val="en-IN"/>
-        </w:rPr>
-        <w:t>Lambda Function</w:t>
-      </w:r>
-    </w:p>
-    <w:p>
-      <w:pPr>
-        <w:pStyle w:val="NormalWeb"/>
-        <w:rPr>
-          <w:rFonts w:asciiTheme="minorHAnsi" w:hAnsiTheme="minorHAnsi" w:cstheme="minorHAnsi"/>
-          <w:sz w:val="22"/>
-          <w:szCs w:val="22"/>
-          <w:lang w:val="en-IN"/>
-        </w:rPr>
-      </w:pPr>
-      <w:r>
-        <w:rPr>
-          <w:rFonts w:asciiTheme="minorHAnsi" w:hAnsiTheme="minorHAnsi" w:cstheme="minorHAnsi"/>
-          <w:sz w:val="22"/>
-          <w:szCs w:val="22"/>
-          <w:lang w:val="en-IN"/>
-        </w:rPr>
-        <w:t xml:space="preserve">AWS Lambda is a serverless compute service that enables you to run code without the need to provision or manage any servers. With Lambda, code can be executed in response to various triggers, such as data changes in an Amazon S3 bucket or at scheduled intervals through Amazon </w:t>
-      </w:r>
-      <w:proofErr w:type="spellStart"/>
-      <w:r>
-        <w:rPr>
-          <w:rFonts w:asciiTheme="minorHAnsi" w:hAnsiTheme="minorHAnsi" w:cstheme="minorHAnsi"/>
-          <w:sz w:val="22"/>
-          <w:szCs w:val="22"/>
-          <w:lang w:val="en-IN"/>
-        </w:rPr>
-        <w:t>EventBridge</w:t>
-      </w:r>
-      <w:proofErr w:type="spellEnd"/>
-      <w:r>
-        <w:rPr>
-          <w:rFonts w:asciiTheme="minorHAnsi" w:hAnsiTheme="minorHAnsi" w:cstheme="minorHAnsi"/>
-          <w:sz w:val="22"/>
-          <w:szCs w:val="22"/>
-          <w:lang w:val="en-IN"/>
-        </w:rPr>
-        <w:t xml:space="preserve"> (formerly CloudWatch Events).</w:t>
-      </w:r>
-    </w:p>
-    <w:p>
-      <w:pPr>
-        <w:pStyle w:val="NormalWeb"/>
-        <w:rPr>
-          <w:rFonts w:asciiTheme="minorHAnsi" w:hAnsiTheme="minorHAnsi" w:cstheme="minorHAnsi"/>
-          <w:sz w:val="22"/>
-          <w:szCs w:val="22"/>
-          <w:lang w:val="en-IN"/>
-        </w:rPr>
-      </w:pPr>
-      <w:r>
-        <w:rPr>
-          <w:rFonts w:asciiTheme="minorHAnsi" w:hAnsiTheme="minorHAnsi" w:cstheme="minorHAnsi"/>
-          <w:sz w:val="22"/>
-          <w:szCs w:val="22"/>
-          <w:lang w:val="en-IN"/>
-        </w:rPr>
-        <w:t xml:space="preserve">In our project, the Lambda function is scheduled to run daily at 06:00 AM to transfer new files from the FTP server to the S3 bucket. This schedule is managed via Amazon </w:t>
-      </w:r>
-      <w:proofErr w:type="spellStart"/>
-      <w:r>
-        <w:rPr>
-          <w:rFonts w:asciiTheme="minorHAnsi" w:hAnsiTheme="minorHAnsi" w:cstheme="minorHAnsi"/>
-          <w:sz w:val="22"/>
-          <w:szCs w:val="22"/>
-          <w:lang w:val="en-IN"/>
-        </w:rPr>
-        <w:t>EventBridge</w:t>
-      </w:r>
-      <w:proofErr w:type="spellEnd"/>
-      <w:r>
-        <w:rPr>
-          <w:rFonts w:asciiTheme="minorHAnsi" w:hAnsiTheme="minorHAnsi" w:cstheme="minorHAnsi"/>
-          <w:sz w:val="22"/>
-          <w:szCs w:val="22"/>
-          <w:lang w:val="en-IN"/>
-        </w:rPr>
-        <w:t>. By leveraging Lambda’s serverless architecture, we eliminate the need to handle server maintenance, scaling, or capacity planning, as these are automatically managed by AWS.</w:t>
-      </w:r>
-    </w:p>
-    <w:p>
-      <w:pPr>
-        <w:pStyle w:val="NormalWeb"/>
-        <w:rPr>
-          <w:rFonts w:asciiTheme="minorHAnsi" w:hAnsiTheme="minorHAnsi" w:cstheme="minorHAnsi"/>
-          <w:sz w:val="22"/>
-          <w:szCs w:val="22"/>
-          <w:lang w:val="en-IN"/>
-        </w:rPr>
-      </w:pPr>
-      <w:r>
-        <w:rPr>
-          <w:rFonts w:asciiTheme="minorHAnsi" w:hAnsiTheme="minorHAnsi" w:cstheme="minorHAnsi"/>
-          <w:sz w:val="22"/>
-          <w:szCs w:val="22"/>
-          <w:lang w:val="en-IN"/>
-        </w:rPr>
-        <w:t>The function is written in Python, a language natively supported by AWS Lambda, allowing for straightforward development and integration. Additionally, Lambda operates on a Pay-As-You-Go pricing model, where costs are based on the number of function requests and the compute time used (measured in milliseconds). This pricing approach can be more economical than maintaining a dedicated server continuously.</w:t>
-      </w:r>
-    </w:p>
-    <w:p>
-      <w:pPr>
-        <w:pStyle w:val="NormalWeb"/>
-        <w:rPr>
-          <w:rFonts w:asciiTheme="minorHAnsi" w:hAnsiTheme="minorHAnsi" w:cstheme="minorHAnsi"/>
-          <w:sz w:val="22"/>
-          <w:szCs w:val="22"/>
-          <w:lang w:val="en-IN"/>
-        </w:rPr>
-      </w:pPr>
-      <w:r>
-        <w:rPr>
-          <w:rFonts w:asciiTheme="minorHAnsi" w:hAnsiTheme="minorHAnsi" w:cstheme="minorHAnsi"/>
-          <w:sz w:val="22"/>
-          <w:szCs w:val="22"/>
-          <w:lang w:val="en-IN"/>
-        </w:rPr>
-        <w:t>The primary purpose of this AWS Lambda function is to automate the retrieval and processing of new files from the FTP server and store them directly in the S3 bucket. This includes both the extraction and transfer of data. AWS Lambda’s flexibility and ease of integration make it well-suited for this task, especially since it can also handle real-time data processing when needed.</w:t>
-      </w:r>
-    </w:p>
-    <w:p>
-      <w:pPr>
-        <w:rPr>
-          <w:rFonts w:cstheme="minorHAnsi"/>
-          <w:b/>
-          <w:lang w:val="en-IN"/>
-        </w:rPr>
-      </w:pPr>
-    </w:p>
-    <w:p>
-      <w:pPr>
-        <w:rPr>
-          <w:rFonts w:cstheme="minorHAnsi"/>
-          <w:b/>
-          <w:lang w:val="en-IN"/>
-        </w:rPr>
-      </w:pPr>
-      <w:r>
-        <w:rPr>
-          <w:rFonts w:cstheme="minorHAnsi"/>
-          <w:b/>
-          <w:lang w:val="en-IN"/>
-        </w:rPr>
-        <w:t>AWS S3 Bucket</w:t>
-      </w:r>
-    </w:p>
-    <w:p>
-      <w:pPr>
-        <w:rPr>
-          <w:rFonts w:cstheme="minorHAnsi"/>
-          <w:lang w:val="en-IN"/>
-        </w:rPr>
-      </w:pPr>
-      <w:r>
-        <w:rPr>
-          <w:rFonts w:cstheme="minorHAnsi"/>
-          <w:lang w:val="en-IN"/>
-        </w:rPr>
-        <w:t>Amazon S3 (Simple Storage Service) is a scalable, secure, and highly durable object storage service provided by AWS. An S3 bucket is a container within Amazon S3 where you can store, organize, and manage data objects such as files, images, videos, backups, and other data types. S3 buckets are globally accessible, but they can be configured with region-specific settings to control data locality and latency.</w:t>
-      </w:r>
-    </w:p>
-    <w:p>
-      <w:pPr>
-        <w:rPr>
-          <w:rFonts w:cstheme="minorHAnsi"/>
-          <w:b/>
-          <w:lang w:val="en-IN"/>
-        </w:rPr>
-      </w:pPr>
-      <w:r>
-        <w:rPr>
-          <w:rFonts w:cstheme="minorHAnsi"/>
-          <w:lang w:val="en-IN"/>
-        </w:rPr>
-        <w:t>S3 buckets can store an unlimited amount of data, making them suitable for a wide range of storage needs, from small backups to large data lakes.</w:t>
-      </w:r>
-    </w:p>
-    <w:p>
-      <w:pPr>
-        <w:rPr>
-          <w:rFonts w:cstheme="minorHAnsi"/>
-          <w:b/>
-          <w:lang w:val="en-IN"/>
-        </w:rPr>
-      </w:pPr>
-    </w:p>
-    <w:p>
-      <w:pPr>
-        <w:rPr>
-          <w:rFonts w:cstheme="minorHAnsi"/>
-          <w:b/>
-          <w:lang w:val="en-IN"/>
-        </w:rPr>
-      </w:pPr>
-      <w:r>
-        <w:rPr>
-          <w:rFonts w:cstheme="minorHAnsi"/>
-          <w:b/>
-          <w:lang w:val="en-IN"/>
-        </w:rPr>
-        <w:t>FTP Server</w:t>
-      </w:r>
-    </w:p>
-    <w:p>
-      <w:pPr>
-        <w:rPr>
-          <w:rFonts w:cstheme="minorHAnsi"/>
-          <w:b/>
-          <w:lang w:val="en-IN"/>
-        </w:rPr>
-      </w:pPr>
-      <w:r>
-        <w:rPr>
-          <w:rFonts w:cstheme="minorHAnsi"/>
-          <w:lang w:val="en-IN"/>
-        </w:rPr>
-        <w:t>An FTP (File Transfer Protocol) server is a computer system or software that uses the File Transfer Protocol to store, transfer, and manage files over a network, typically the internet. FTP servers are commonly used for sharing and exchanging files between computers, especially when large files need to be transferred or multiple files need to be organized in a directory structure. FTP servers require users to authenticate with a username and password</w:t>
-      </w:r>
-      <w:r>
-        <w:rPr>
-          <w:rFonts w:cstheme="minorHAnsi"/>
-          <w:lang w:val="en-IN"/>
-        </w:rPr>
-        <w:t>.</w:t>
-      </w:r>
-    </w:p>
-    <w:p>
-      <w:pPr>
-        <w:rPr>
-          <w:rFonts w:cstheme="minorHAnsi"/>
-          <w:b/>
-          <w:lang w:val="en-IN"/>
-        </w:rPr>
-      </w:pPr>
-    </w:p>
-    <w:p>
-      <w:pPr>
-        <w:rPr>
-          <w:rFonts w:cstheme="minorHAnsi"/>
-          <w:b/>
-          <w:lang w:val="en-IN"/>
-        </w:rPr>
-      </w:pPr>
-      <w:r>
-        <w:rPr>
-          <w:rFonts w:cstheme="minorHAnsi"/>
-          <w:b/>
-          <w:lang w:val="en-IN"/>
-        </w:rPr>
-        <w:lastRenderedPageBreak/>
+          <w:lang w:val="en-IN"/>
+        </w:rPr>
         <w:t xml:space="preserve">PROJECT </w:t>
       </w:r>
       <w:r>
@@ -1204,7 +806,17 @@
           <w:szCs w:val="22"/>
           <w:lang w:val="en-IN"/>
         </w:rPr>
-        <w:t>Navigate to the IAM Console, then go to Policies and select "Create Policy." Choose the S3 service, and under "Actions Allowed," select "All List Actions," "All Read Actions," "All Permissions Management Actions," and "All Tagging Actions." Set the resources to "All Resources."</w:t>
+        <w:t xml:space="preserve">Navigate to the IAM Console, then go to Policies and select "Create Policy." Choose the S3 service, and under "Actions Allowed," select "All List Actions," "All Read Actions," "All </w:t>
+      </w:r>
+      <w:r>
+        <w:rPr>
+          <w:rFonts w:asciiTheme="minorHAnsi" w:hAnsiTheme="minorHAnsi" w:cstheme="minorHAnsi"/>
+          <w:sz w:val="22"/>
+          <w:szCs w:val="22"/>
+          <w:lang w:val="en-IN"/>
+        </w:rPr>
+        <w:lastRenderedPageBreak/>
+        <w:t>Permissions Management Actions," and "All Tagging Actions." Set the resources to "All Resources."</w:t>
       </w:r>
     </w:p>
     <w:p>
@@ -1225,7 +837,6 @@
           <w:szCs w:val="22"/>
           <w:lang w:val="en-IN"/>
         </w:rPr>
-        <w:lastRenderedPageBreak/>
         <w:t>Next, add a permission for CloudWatch Logs, applying the same settings as for the S3 bucket. Finally, provide a name for the policy, review the services and permissions granted, and create the policy.</w:t>
       </w:r>
     </w:p>
@@ -1766,6 +1377,7 @@
           <w:rFonts w:eastAsia="Times New Roman" w:cstheme="minorHAnsi"/>
           <w:lang w:val="en-IN" w:eastAsia="de-DE"/>
         </w:rPr>
+        <w:lastRenderedPageBreak/>
         <w:t xml:space="preserve">Select </w:t>
       </w:r>
       <w:r>
@@ -4389,6 +4001,7 @@
           <w:color w:val="6A9955"/>
           <w:lang w:val="en-IN" w:eastAsia="de-DE"/>
         </w:rPr>
+        <w:lastRenderedPageBreak/>
         <w:t>#Bucket name</w:t>
       </w:r>
     </w:p>
@@ -4568,7 +4181,6 @@
           <w:color w:val="9CDCFE"/>
           <w:lang w:val="en-IN" w:eastAsia="de-DE"/>
         </w:rPr>
-        <w:lastRenderedPageBreak/>
         <w:t>s3_client</w:t>
       </w:r>
       <w:r>
@@ -6070,6 +5682,7 @@
           <w:lang w:val="en-IN" w:eastAsia="de-DE"/>
         </w:rPr>
       </w:pPr>
+      <w:bookmarkStart w:id="0" w:name="_GoBack"/>
       <w:r>
         <w:rPr>
           <w:rFonts w:eastAsia="Times New Roman" w:cstheme="minorHAnsi"/>
@@ -7506,6 +7119,7 @@
         <w:t xml:space="preserve">    </w:t>
       </w:r>
     </w:p>
+    <w:bookmarkEnd w:id="0"/>
     <w:p>
       <w:pPr>
         <w:shd w:val="clear" w:color="auto" w:fill="1F1F1F"/>
@@ -7522,6 +7136,7 @@
           <w:color w:val="CCCCCC"/>
           <w:lang w:val="en-IN" w:eastAsia="de-DE"/>
         </w:rPr>
+        <w:lastRenderedPageBreak/>
         <w:t xml:space="preserve">    </w:t>
       </w:r>
       <w:proofErr w:type="spellStart"/>
@@ -7811,7 +7426,6 @@
           <w:color w:val="CCCCCC"/>
           <w:lang w:val="en-IN" w:eastAsia="de-DE"/>
         </w:rPr>
-        <w:lastRenderedPageBreak/>
         <w:t xml:space="preserve">    </w:t>
       </w:r>
       <w:r>
@@ -10809,6 +10423,7 @@
           <w:color w:val="CCCCCC"/>
           <w:lang w:val="en-IN" w:eastAsia="de-DE"/>
         </w:rPr>
+        <w:lastRenderedPageBreak/>
         <w:t xml:space="preserve">            </w:t>
       </w:r>
     </w:p>
@@ -11176,7 +10791,6 @@
           <w:color w:val="CCCCCC"/>
           <w:lang w:val="en-IN" w:eastAsia="de-DE"/>
         </w:rPr>
-        <w:lastRenderedPageBreak/>
         <w:t xml:space="preserve">                </w:t>
       </w:r>
       <w:proofErr w:type="spellStart"/>
@@ -12767,6 +12381,7 @@
           <w:rFonts w:cstheme="minorHAnsi"/>
           <w:lang w:val="en-IN"/>
         </w:rPr>
+        <w:lastRenderedPageBreak/>
         <w:t>By using environment variables, you can avoid hard-coding sensitive information in your code, which can pose security risks if the code is exposed.</w:t>
       </w:r>
     </w:p>
@@ -12846,7 +12461,6 @@
           <w:b/>
           <w:lang w:val="en-IN"/>
         </w:rPr>
-        <w:lastRenderedPageBreak/>
         <w:t xml:space="preserve">Encrypting the </w:t>
       </w:r>
       <w:r>
@@ -13687,8 +13301,6 @@
           <w:lang w:val="en-IN"/>
         </w:rPr>
       </w:pPr>
-      <w:bookmarkStart w:id="0" w:name="_GoBack"/>
-      <w:bookmarkEnd w:id="0"/>
     </w:p>
     <w:p>
       <w:pPr>
@@ -15022,6 +14634,7 @@
           <w:szCs w:val="22"/>
           <w:lang w:val="en-IN"/>
         </w:rPr>
+        <w:lastRenderedPageBreak/>
         <w:t>EventBridge</w:t>
       </w:r>
       <w:proofErr w:type="spellEnd"/>
@@ -15128,7 +14741,6 @@
           <w:szCs w:val="22"/>
           <w:lang w:val="en-IN"/>
         </w:rPr>
-        <w:lastRenderedPageBreak/>
         <w:t>AWS SDK (Software Development Kit)</w:t>
       </w:r>
       <w:r>
@@ -16475,6 +16087,7 @@
     <w:lsdException w:name="HTML Sample" w:semiHidden="1" w:unhideWhenUsed="1"/>
     <w:lsdException w:name="HTML Typewriter" w:semiHidden="1" w:unhideWhenUsed="1"/>
     <w:lsdException w:name="HTML Variable" w:semiHidden="1" w:unhideWhenUsed="1"/>
+    <w:lsdException w:name="Normal Table" w:semiHidden="1" w:unhideWhenUsed="1"/>
     <w:lsdException w:name="annotation subject" w:semiHidden="1" w:unhideWhenUsed="1"/>
     <w:lsdException w:name="No List" w:semiHidden="1" w:unhideWhenUsed="1"/>
     <w:lsdException w:name="Outline List 1" w:semiHidden="1" w:unhideWhenUsed="1"/>
@@ -16518,8 +16131,10 @@
     <w:lsdException w:name="Table Elegant" w:semiHidden="1" w:unhideWhenUsed="1"/>
     <w:lsdException w:name="Table Professional" w:semiHidden="1" w:unhideWhenUsed="1"/>
     <w:lsdException w:name="Table Subtle 1" w:semiHidden="1" w:unhideWhenUsed="1"/>
+    <w:lsdException w:name="Table Subtle 2" w:semiHidden="1" w:unhideWhenUsed="1"/>
     <w:lsdException w:name="Table Web 1" w:semiHidden="1" w:unhideWhenUsed="1"/>
     <w:lsdException w:name="Table Web 2" w:semiHidden="1" w:unhideWhenUsed="1"/>
+    <w:lsdException w:name="Table Web 3" w:semiHidden="1" w:unhideWhenUsed="1"/>
     <w:lsdException w:name="Balloon Text" w:semiHidden="1" w:unhideWhenUsed="1"/>
     <w:lsdException w:name="Table Grid" w:uiPriority="39"/>
     <w:lsdException w:name="Table Theme" w:semiHidden="1" w:unhideWhenUsed="1"/>

</xml_diff>